<commit_message>
[ADD] question 2 of eighth homework added
</commit_message>
<xml_diff>
--- a/Machine Learning/homeworks/ML1403_HW08_tree_4033904504.docx
+++ b/Machine Learning/homeworks/ML1403_HW08_tree_4033904504.docx
@@ -953,7 +953,7 @@
         <w:bidi/>
         <w:jc w:val="both"/>
         <w:rPr>
-          <w:rFonts w:cs="B Lotus" w:hint="cs"/>
+          <w:rFonts w:cs="B Lotus"/>
           <w:sz w:val="32"/>
           <w:szCs w:val="32"/>
           <w:rtl/>
@@ -971,6 +971,403 @@
         <w:lastRenderedPageBreak/>
         <w:t>سوال 2.</w:t>
       </w:r>
+    </w:p>
+    <w:p>
+      <w:pPr>
+        <w:bidi/>
+        <w:jc w:val="both"/>
+        <w:rPr>
+          <w:rFonts w:cs="B Lotus"/>
+          <w:sz w:val="32"/>
+          <w:szCs w:val="32"/>
+          <w:rtl/>
+          <w:lang w:bidi="fa-IR"/>
+        </w:rPr>
+      </w:pPr>
+      <w:r>
+        <w:rPr>
+          <w:noProof/>
+        </w:rPr>
+        <w:drawing>
+          <wp:inline distT="0" distB="0" distL="0" distR="0" wp14:anchorId="6F91B86F" wp14:editId="066065EB">
+            <wp:extent cx="5943600" cy="7700010"/>
+            <wp:effectExtent l="0" t="0" r="0" b="0"/>
+            <wp:docPr id="1836993439" name="Picture 1"/>
+            <wp:cNvGraphicFramePr>
+              <a:graphicFrameLocks xmlns:a="http://schemas.openxmlformats.org/drawingml/2006/main" noChangeAspect="1"/>
+            </wp:cNvGraphicFramePr>
+            <a:graphic xmlns:a="http://schemas.openxmlformats.org/drawingml/2006/main">
+              <a:graphicData uri="http://schemas.openxmlformats.org/drawingml/2006/picture">
+                <pic:pic xmlns:pic="http://schemas.openxmlformats.org/drawingml/2006/picture">
+                  <pic:nvPicPr>
+                    <pic:cNvPr id="1836993439" name=""/>
+                    <pic:cNvPicPr/>
+                  </pic:nvPicPr>
+                  <pic:blipFill>
+                    <a:blip r:embed="rId5"/>
+                    <a:stretch>
+                      <a:fillRect/>
+                    </a:stretch>
+                  </pic:blipFill>
+                  <pic:spPr>
+                    <a:xfrm>
+                      <a:off x="0" y="0"/>
+                      <a:ext cx="5943600" cy="7700010"/>
+                    </a:xfrm>
+                    <a:prstGeom prst="rect">
+                      <a:avLst/>
+                    </a:prstGeom>
+                  </pic:spPr>
+                </pic:pic>
+              </a:graphicData>
+            </a:graphic>
+          </wp:inline>
+        </w:drawing>
+      </w:r>
+    </w:p>
+    <w:p>
+      <w:pPr>
+        <w:bidi/>
+        <w:jc w:val="both"/>
+        <w:rPr>
+          <w:rFonts w:cs="B Lotus"/>
+          <w:sz w:val="32"/>
+          <w:szCs w:val="32"/>
+          <w:rtl/>
+          <w:lang w:bidi="fa-IR"/>
+        </w:rPr>
+      </w:pPr>
+      <w:r>
+        <w:rPr>
+          <w:noProof/>
+        </w:rPr>
+        <w:lastRenderedPageBreak/>
+        <w:drawing>
+          <wp:inline distT="0" distB="0" distL="0" distR="0" wp14:anchorId="23FE1380" wp14:editId="2B2762AF">
+            <wp:extent cx="5943600" cy="7696200"/>
+            <wp:effectExtent l="0" t="0" r="0" b="0"/>
+            <wp:docPr id="604897408" name="Picture 1"/>
+            <wp:cNvGraphicFramePr>
+              <a:graphicFrameLocks xmlns:a="http://schemas.openxmlformats.org/drawingml/2006/main" noChangeAspect="1"/>
+            </wp:cNvGraphicFramePr>
+            <a:graphic xmlns:a="http://schemas.openxmlformats.org/drawingml/2006/main">
+              <a:graphicData uri="http://schemas.openxmlformats.org/drawingml/2006/picture">
+                <pic:pic xmlns:pic="http://schemas.openxmlformats.org/drawingml/2006/picture">
+                  <pic:nvPicPr>
+                    <pic:cNvPr id="604897408" name=""/>
+                    <pic:cNvPicPr/>
+                  </pic:nvPicPr>
+                  <pic:blipFill>
+                    <a:blip r:embed="rId6"/>
+                    <a:stretch>
+                      <a:fillRect/>
+                    </a:stretch>
+                  </pic:blipFill>
+                  <pic:spPr>
+                    <a:xfrm>
+                      <a:off x="0" y="0"/>
+                      <a:ext cx="5943600" cy="7696200"/>
+                    </a:xfrm>
+                    <a:prstGeom prst="rect">
+                      <a:avLst/>
+                    </a:prstGeom>
+                  </pic:spPr>
+                </pic:pic>
+              </a:graphicData>
+            </a:graphic>
+          </wp:inline>
+        </w:drawing>
+      </w:r>
+    </w:p>
+    <w:p>
+      <w:pPr>
+        <w:bidi/>
+        <w:jc w:val="both"/>
+        <w:rPr>
+          <w:rFonts w:cs="B Lotus"/>
+          <w:sz w:val="32"/>
+          <w:szCs w:val="32"/>
+          <w:rtl/>
+          <w:lang w:bidi="fa-IR"/>
+        </w:rPr>
+      </w:pPr>
+    </w:p>
+    <w:p>
+      <w:pPr>
+        <w:bidi/>
+        <w:jc w:val="both"/>
+        <w:rPr>
+          <w:rFonts w:cs="B Lotus"/>
+          <w:sz w:val="32"/>
+          <w:szCs w:val="32"/>
+          <w:rtl/>
+          <w:lang w:bidi="fa-IR"/>
+        </w:rPr>
+      </w:pPr>
+      <w:r>
+        <w:rPr>
+          <w:noProof/>
+        </w:rPr>
+        <w:lastRenderedPageBreak/>
+        <w:drawing>
+          <wp:inline distT="0" distB="0" distL="0" distR="0" wp14:anchorId="36E6A7C7" wp14:editId="01F40EFB">
+            <wp:extent cx="5943600" cy="7092950"/>
+            <wp:effectExtent l="0" t="0" r="0" b="0"/>
+            <wp:docPr id="1248470159" name="Picture 1"/>
+            <wp:cNvGraphicFramePr>
+              <a:graphicFrameLocks xmlns:a="http://schemas.openxmlformats.org/drawingml/2006/main" noChangeAspect="1"/>
+            </wp:cNvGraphicFramePr>
+            <a:graphic xmlns:a="http://schemas.openxmlformats.org/drawingml/2006/main">
+              <a:graphicData uri="http://schemas.openxmlformats.org/drawingml/2006/picture">
+                <pic:pic xmlns:pic="http://schemas.openxmlformats.org/drawingml/2006/picture">
+                  <pic:nvPicPr>
+                    <pic:cNvPr id="1248470159" name=""/>
+                    <pic:cNvPicPr/>
+                  </pic:nvPicPr>
+                  <pic:blipFill>
+                    <a:blip r:embed="rId7"/>
+                    <a:stretch>
+                      <a:fillRect/>
+                    </a:stretch>
+                  </pic:blipFill>
+                  <pic:spPr>
+                    <a:xfrm>
+                      <a:off x="0" y="0"/>
+                      <a:ext cx="5943600" cy="7092950"/>
+                    </a:xfrm>
+                    <a:prstGeom prst="rect">
+                      <a:avLst/>
+                    </a:prstGeom>
+                  </pic:spPr>
+                </pic:pic>
+              </a:graphicData>
+            </a:graphic>
+          </wp:inline>
+        </w:drawing>
+      </w:r>
+    </w:p>
+    <w:p>
+      <w:pPr>
+        <w:bidi/>
+        <w:jc w:val="both"/>
+        <w:rPr>
+          <w:rFonts w:cs="B Lotus"/>
+          <w:sz w:val="32"/>
+          <w:szCs w:val="32"/>
+          <w:rtl/>
+          <w:lang w:bidi="fa-IR"/>
+        </w:rPr>
+      </w:pPr>
+    </w:p>
+    <w:p>
+      <w:pPr>
+        <w:bidi/>
+        <w:jc w:val="both"/>
+        <w:rPr>
+          <w:rFonts w:cs="B Lotus"/>
+          <w:sz w:val="32"/>
+          <w:szCs w:val="32"/>
+          <w:rtl/>
+          <w:lang w:bidi="fa-IR"/>
+        </w:rPr>
+      </w:pPr>
+    </w:p>
+    <w:p>
+      <w:pPr>
+        <w:bidi/>
+        <w:jc w:val="both"/>
+        <w:rPr>
+          <w:rFonts w:cs="B Lotus"/>
+          <w:sz w:val="32"/>
+          <w:szCs w:val="32"/>
+          <w:rtl/>
+          <w:lang w:bidi="fa-IR"/>
+        </w:rPr>
+      </w:pPr>
+      <w:r>
+        <w:rPr>
+          <w:noProof/>
+        </w:rPr>
+        <w:lastRenderedPageBreak/>
+        <w:drawing>
+          <wp:inline distT="0" distB="0" distL="0" distR="0" wp14:anchorId="4304C1C7" wp14:editId="0037AA53">
+            <wp:extent cx="5943600" cy="7512685"/>
+            <wp:effectExtent l="0" t="0" r="0" b="0"/>
+            <wp:docPr id="137950683" name="Picture 1"/>
+            <wp:cNvGraphicFramePr>
+              <a:graphicFrameLocks xmlns:a="http://schemas.openxmlformats.org/drawingml/2006/main" noChangeAspect="1"/>
+            </wp:cNvGraphicFramePr>
+            <a:graphic xmlns:a="http://schemas.openxmlformats.org/drawingml/2006/main">
+              <a:graphicData uri="http://schemas.openxmlformats.org/drawingml/2006/picture">
+                <pic:pic xmlns:pic="http://schemas.openxmlformats.org/drawingml/2006/picture">
+                  <pic:nvPicPr>
+                    <pic:cNvPr id="137950683" name=""/>
+                    <pic:cNvPicPr/>
+                  </pic:nvPicPr>
+                  <pic:blipFill>
+                    <a:blip r:embed="rId8"/>
+                    <a:stretch>
+                      <a:fillRect/>
+                    </a:stretch>
+                  </pic:blipFill>
+                  <pic:spPr>
+                    <a:xfrm>
+                      <a:off x="0" y="0"/>
+                      <a:ext cx="5943600" cy="7512685"/>
+                    </a:xfrm>
+                    <a:prstGeom prst="rect">
+                      <a:avLst/>
+                    </a:prstGeom>
+                  </pic:spPr>
+                </pic:pic>
+              </a:graphicData>
+            </a:graphic>
+          </wp:inline>
+        </w:drawing>
+      </w:r>
+    </w:p>
+    <w:p>
+      <w:pPr>
+        <w:bidi/>
+        <w:jc w:val="both"/>
+        <w:rPr>
+          <w:rFonts w:cs="B Lotus"/>
+          <w:sz w:val="32"/>
+          <w:szCs w:val="32"/>
+          <w:rtl/>
+          <w:lang w:bidi="fa-IR"/>
+        </w:rPr>
+      </w:pPr>
+    </w:p>
+    <w:p>
+      <w:pPr>
+        <w:bidi/>
+        <w:jc w:val="both"/>
+        <w:rPr>
+          <w:rFonts w:cs="B Lotus"/>
+          <w:sz w:val="32"/>
+          <w:szCs w:val="32"/>
+          <w:rtl/>
+          <w:lang w:bidi="fa-IR"/>
+        </w:rPr>
+      </w:pPr>
+      <w:r>
+        <w:rPr>
+          <w:noProof/>
+        </w:rPr>
+        <w:lastRenderedPageBreak/>
+        <w:drawing>
+          <wp:inline distT="0" distB="0" distL="0" distR="0" wp14:anchorId="1B003BFE" wp14:editId="042909A3">
+            <wp:extent cx="5943600" cy="6480175"/>
+            <wp:effectExtent l="0" t="0" r="0" b="0"/>
+            <wp:docPr id="1526671614" name="Picture 1"/>
+            <wp:cNvGraphicFramePr>
+              <a:graphicFrameLocks xmlns:a="http://schemas.openxmlformats.org/drawingml/2006/main" noChangeAspect="1"/>
+            </wp:cNvGraphicFramePr>
+            <a:graphic xmlns:a="http://schemas.openxmlformats.org/drawingml/2006/main">
+              <a:graphicData uri="http://schemas.openxmlformats.org/drawingml/2006/picture">
+                <pic:pic xmlns:pic="http://schemas.openxmlformats.org/drawingml/2006/picture">
+                  <pic:nvPicPr>
+                    <pic:cNvPr id="1526671614" name=""/>
+                    <pic:cNvPicPr/>
+                  </pic:nvPicPr>
+                  <pic:blipFill>
+                    <a:blip r:embed="rId9"/>
+                    <a:stretch>
+                      <a:fillRect/>
+                    </a:stretch>
+                  </pic:blipFill>
+                  <pic:spPr>
+                    <a:xfrm>
+                      <a:off x="0" y="0"/>
+                      <a:ext cx="5943600" cy="6480175"/>
+                    </a:xfrm>
+                    <a:prstGeom prst="rect">
+                      <a:avLst/>
+                    </a:prstGeom>
+                  </pic:spPr>
+                </pic:pic>
+              </a:graphicData>
+            </a:graphic>
+          </wp:inline>
+        </w:drawing>
+      </w:r>
+    </w:p>
+    <w:p>
+      <w:pPr>
+        <w:bidi/>
+        <w:jc w:val="both"/>
+        <w:rPr>
+          <w:rFonts w:cs="B Lotus"/>
+          <w:sz w:val="32"/>
+          <w:szCs w:val="32"/>
+          <w:rtl/>
+          <w:lang w:bidi="fa-IR"/>
+        </w:rPr>
+      </w:pPr>
+    </w:p>
+    <w:p>
+      <w:pPr>
+        <w:bidi/>
+        <w:jc w:val="both"/>
+        <w:rPr>
+          <w:rFonts w:cs="B Lotus"/>
+          <w:sz w:val="32"/>
+          <w:szCs w:val="32"/>
+          <w:rtl/>
+          <w:lang w:bidi="fa-IR"/>
+        </w:rPr>
+      </w:pPr>
+    </w:p>
+    <w:p>
+      <w:pPr>
+        <w:bidi/>
+        <w:jc w:val="both"/>
+        <w:rPr>
+          <w:rFonts w:cs="B Lotus"/>
+          <w:sz w:val="32"/>
+          <w:szCs w:val="32"/>
+          <w:rtl/>
+          <w:lang w:bidi="fa-IR"/>
+        </w:rPr>
+      </w:pPr>
+    </w:p>
+    <w:p>
+      <w:pPr>
+        <w:bidi/>
+        <w:jc w:val="both"/>
+        <w:rPr>
+          <w:rFonts w:cs="B Lotus"/>
+          <w:sz w:val="32"/>
+          <w:szCs w:val="32"/>
+          <w:rtl/>
+          <w:lang w:bidi="fa-IR"/>
+        </w:rPr>
+      </w:pPr>
+      <w:r>
+        <w:rPr>
+          <w:rFonts w:cs="B Lotus" w:hint="cs"/>
+          <w:sz w:val="32"/>
+          <w:szCs w:val="32"/>
+          <w:rtl/>
+          <w:lang w:bidi="fa-IR"/>
+        </w:rPr>
+        <w:lastRenderedPageBreak/>
+        <w:t>سوال 3.</w:t>
+      </w:r>
+    </w:p>
+    <w:p>
+      <w:pPr>
+        <w:bidi/>
+        <w:jc w:val="both"/>
+        <w:rPr>
+          <w:rFonts w:cs="B Lotus"/>
+          <w:sz w:val="32"/>
+          <w:szCs w:val="32"/>
+          <w:rtl/>
+          <w:lang w:bidi="fa-IR"/>
+        </w:rPr>
+      </w:pPr>
     </w:p>
     <w:sectPr>
       <w:pgSz w:w="12240" w:h="15840"/>

</xml_diff>

<commit_message>
[ADD] question 3 of eighth homework
</commit_message>
<xml_diff>
--- a/Machine Learning/homeworks/ML1403_HW08_tree_4033904504.docx
+++ b/Machine Learning/homeworks/ML1403_HW08_tree_4033904504.docx
@@ -317,13 +317,15 @@
           <w:ilvl w:val="0"/>
           <w:numId w:val="1"/>
         </w:numPr>
+        <w:shd w:val="clear" w:color="auto" w:fill="0070C0"/>
         <w:bidi/>
         <w:rPr>
           <w:rFonts w:cs="B Lotus"/>
           <w:b/>
           <w:bCs/>
-          <w:sz w:val="40"/>
-          <w:szCs w:val="40"/>
+          <w:color w:val="FFFFFF" w:themeColor="background1"/>
+          <w:sz w:val="36"/>
+          <w:szCs w:val="36"/>
           <w:rtl/>
           <w:lang w:bidi="fa-IR"/>
         </w:rPr>
@@ -333,8 +335,9 @@
           <w:rFonts w:cs="B Lotus" w:hint="cs"/>
           <w:b/>
           <w:bCs/>
-          <w:sz w:val="40"/>
-          <w:szCs w:val="40"/>
+          <w:color w:val="FFFFFF" w:themeColor="background1"/>
+          <w:sz w:val="36"/>
+          <w:szCs w:val="36"/>
           <w:rtl/>
           <w:lang w:bidi="fa-IR"/>
         </w:rPr>
@@ -361,20 +364,24 @@
           <w:ilvl w:val="0"/>
           <w:numId w:val="2"/>
         </w:numPr>
-        <w:bidi/>
-        <w:rPr>
-          <w:rFonts w:cs="B Lotus"/>
-          <w:sz w:val="36"/>
-          <w:szCs w:val="36"/>
-          <w:rtl/>
-          <w:lang w:bidi="fa-IR"/>
-        </w:rPr>
-      </w:pPr>
-      <w:r>
-        <w:rPr>
-          <w:rFonts w:cs="B Lotus" w:hint="cs"/>
-          <w:sz w:val="36"/>
-          <w:szCs w:val="36"/>
+        <w:shd w:val="clear" w:color="auto" w:fill="00B050"/>
+        <w:bidi/>
+        <w:jc w:val="center"/>
+        <w:rPr>
+          <w:rFonts w:cs="B Lotus"/>
+          <w:color w:val="FFFFFF" w:themeColor="background1"/>
+          <w:sz w:val="32"/>
+          <w:szCs w:val="32"/>
+          <w:rtl/>
+          <w:lang w:bidi="fa-IR"/>
+        </w:rPr>
+      </w:pPr>
+      <w:r>
+        <w:rPr>
+          <w:rFonts w:cs="B Lotus" w:hint="cs"/>
+          <w:color w:val="FFFFFF" w:themeColor="background1"/>
+          <w:sz w:val="32"/>
+          <w:szCs w:val="32"/>
           <w:rtl/>
           <w:lang w:bidi="fa-IR"/>
         </w:rPr>
@@ -644,25 +651,70 @@
           <w:ilvl w:val="0"/>
           <w:numId w:val="3"/>
         </w:numPr>
+        <w:shd w:val="clear" w:color="auto" w:fill="00B050"/>
+        <w:bidi/>
+        <w:jc w:val="center"/>
+        <w:rPr>
+          <w:rFonts w:cs="B Lotus"/>
+          <w:color w:val="FFFFFF" w:themeColor="background1"/>
+          <w:sz w:val="32"/>
+          <w:szCs w:val="32"/>
+          <w:rtl/>
+          <w:lang w:bidi="fa-IR"/>
+        </w:rPr>
+      </w:pPr>
+      <w:r>
+        <w:rPr>
+          <w:rFonts w:cs="B Lotus" w:hint="cs"/>
+          <w:color w:val="FFFFFF" w:themeColor="background1"/>
+          <w:sz w:val="32"/>
+          <w:szCs w:val="32"/>
+          <w:rtl/>
+          <w:lang w:bidi="fa-IR"/>
+        </w:rPr>
+        <w:t>بخش 2.</w:t>
+      </w:r>
+    </w:p>
+    <w:p>
+      <w:pPr>
         <w:bidi/>
         <w:jc w:val="both"/>
         <w:rPr>
           <w:rFonts w:cs="B Lotus"/>
-          <w:sz w:val="36"/>
-          <w:szCs w:val="36"/>
-          <w:rtl/>
-          <w:lang w:bidi="fa-IR"/>
-        </w:rPr>
-      </w:pPr>
-      <w:r>
-        <w:rPr>
-          <w:rFonts w:cs="B Lotus" w:hint="cs"/>
-          <w:sz w:val="36"/>
-          <w:szCs w:val="36"/>
-          <w:rtl/>
-          <w:lang w:bidi="fa-IR"/>
-        </w:rPr>
-        <w:t>بخش 2.</w:t>
+          <w:sz w:val="32"/>
+          <w:szCs w:val="32"/>
+          <w:rtl/>
+          <w:lang w:bidi="fa-IR"/>
+        </w:rPr>
+      </w:pPr>
+      <w:r>
+        <w:rPr>
+          <w:rFonts w:cs="B Lotus" w:hint="cs"/>
+          <w:sz w:val="32"/>
+          <w:szCs w:val="32"/>
+          <w:rtl/>
+          <w:lang w:bidi="fa-IR"/>
+        </w:rPr>
+        <w:t xml:space="preserve">یکی از معایب اصلی درختان تصمیم این است که وقتی با داده های عددی کار میکنند ممکن است بسیار پیچیده شوند بخاطر اینکه تقسیم بندی های ما معمولا باینری هست و درخت بزرگی تولید شود. هدف ما تولید درخت کوچک هست هر چه درخت بزرگتر باشد مستعد </w:t>
+      </w:r>
+      <w:r>
+        <w:rPr>
+          <w:rFonts w:cs="B Lotus"/>
+          <w:sz w:val="32"/>
+          <w:szCs w:val="32"/>
+          <w:lang w:bidi="fa-IR"/>
+        </w:rPr>
+        <w:t>overfit</w:t>
+      </w:r>
+      <w:r>
+        <w:rPr>
+          <w:rFonts w:cs="B Lotus" w:hint="cs"/>
+          <w:sz w:val="32"/>
+          <w:szCs w:val="32"/>
+          <w:rtl/>
+          <w:lang w:bidi="fa-IR"/>
+        </w:rPr>
+        <w:t xml:space="preserve"> شدن نسبت به داده های آموزشی خواهد بود.</w:t>
       </w:r>
     </w:p>
     <w:p>
@@ -685,26 +737,7 @@
           <w:rtl/>
           <w:lang w:bidi="fa-IR"/>
         </w:rPr>
-        <w:t xml:space="preserve">یکی از معایب اصلی درختان تصمیم این است که وقتی با داده های عددی کار میکنند ممکن است بسیار پیچیده شوند بخاطر اینکه تقسیم بندی های ما معمولا باینری هست و درخت بزرگی تولید شود. هدف ما تولید درخت کوچک هست هر چه درخت بزرگتر باشد مستعد </w:t>
-      </w:r>
-      <w:r>
-        <w:rPr>
-          <w:rFonts w:cs="B Lotus"/>
-          <w:sz w:val="32"/>
-          <w:szCs w:val="32"/>
-          <w:lang w:bidi="fa-IR"/>
-        </w:rPr>
-        <w:t>overfit</w:t>
-      </w:r>
-      <w:r>
-        <w:rPr>
-          <w:rFonts w:cs="B Lotus" w:hint="cs"/>
-          <w:sz w:val="32"/>
-          <w:szCs w:val="32"/>
-          <w:rtl/>
-          <w:lang w:bidi="fa-IR"/>
-        </w:rPr>
-        <w:t xml:space="preserve"> شدن نسبت به داده های آموزشی خواهد بود.</w:t>
+        <w:t xml:space="preserve">یکی دیگر از معایب این است که در خروجی ها نمیتوان چندین ویژگی و ترکیبی از آنها را داشت و ویژگی های خروجی حتما باید رسته ای باشند. </w:t>
       </w:r>
     </w:p>
     <w:p>
@@ -728,29 +761,6 @@
           <w:lang w:bidi="fa-IR"/>
         </w:rPr>
         <w:lastRenderedPageBreak/>
-        <w:t xml:space="preserve">یکی دیگر از معایب این است که در خروجی ها نمیتوان چندین ویژگی و ترکیبی از آنها را داشت و ویژگی های خروجی حتما باید رسته ای باشند. </w:t>
-      </w:r>
-    </w:p>
-    <w:p>
-      <w:pPr>
-        <w:bidi/>
-        <w:jc w:val="both"/>
-        <w:rPr>
-          <w:rFonts w:cs="B Lotus"/>
-          <w:sz w:val="32"/>
-          <w:szCs w:val="32"/>
-          <w:rtl/>
-          <w:lang w:bidi="fa-IR"/>
-        </w:rPr>
-      </w:pPr>
-      <w:r>
-        <w:rPr>
-          <w:rFonts w:cs="B Lotus" w:hint="cs"/>
-          <w:sz w:val="32"/>
-          <w:szCs w:val="32"/>
-          <w:rtl/>
-          <w:lang w:bidi="fa-IR"/>
-        </w:rPr>
         <w:t xml:space="preserve">یکی دیگر از معایب این است که اگر تغییرات در داده های آموزشی به گونه ای باشد که موجب شوند انتخاب های مختلفی برای ویژگی در هر </w:t>
       </w:r>
       <w:r>
@@ -793,25 +803,100 @@
           <w:ilvl w:val="0"/>
           <w:numId w:val="4"/>
         </w:numPr>
+        <w:shd w:val="clear" w:color="auto" w:fill="00B050"/>
+        <w:bidi/>
+        <w:jc w:val="center"/>
+        <w:rPr>
+          <w:rFonts w:cs="B Lotus"/>
+          <w:color w:val="FFFFFF" w:themeColor="background1"/>
+          <w:sz w:val="32"/>
+          <w:szCs w:val="32"/>
+          <w:rtl/>
+          <w:lang w:bidi="fa-IR"/>
+        </w:rPr>
+      </w:pPr>
+      <w:r>
+        <w:rPr>
+          <w:rFonts w:cs="B Lotus" w:hint="cs"/>
+          <w:color w:val="FFFFFF" w:themeColor="background1"/>
+          <w:sz w:val="32"/>
+          <w:szCs w:val="32"/>
+          <w:rtl/>
+          <w:lang w:bidi="fa-IR"/>
+        </w:rPr>
+        <w:t>بخش 3.</w:t>
+      </w:r>
+    </w:p>
+    <w:p>
+      <w:pPr>
         <w:bidi/>
         <w:jc w:val="both"/>
         <w:rPr>
           <w:rFonts w:cs="B Lotus"/>
-          <w:sz w:val="36"/>
-          <w:szCs w:val="36"/>
-          <w:rtl/>
-          <w:lang w:bidi="fa-IR"/>
-        </w:rPr>
-      </w:pPr>
-      <w:r>
-        <w:rPr>
-          <w:rFonts w:cs="B Lotus" w:hint="cs"/>
-          <w:sz w:val="36"/>
-          <w:szCs w:val="36"/>
-          <w:rtl/>
-          <w:lang w:bidi="fa-IR"/>
-        </w:rPr>
-        <w:t>بخش 3.</w:t>
+          <w:sz w:val="32"/>
+          <w:szCs w:val="32"/>
+          <w:rtl/>
+          <w:lang w:bidi="fa-IR"/>
+        </w:rPr>
+      </w:pPr>
+      <w:r>
+        <w:rPr>
+          <w:rFonts w:cs="B Lotus" w:hint="cs"/>
+          <w:sz w:val="32"/>
+          <w:szCs w:val="32"/>
+          <w:rtl/>
+          <w:lang w:bidi="fa-IR"/>
+        </w:rPr>
+        <w:t xml:space="preserve">درختان تصمیم جز مجموعه </w:t>
+      </w:r>
+      <w:r>
+        <w:rPr>
+          <w:rFonts w:cs="B Lotus"/>
+          <w:sz w:val="32"/>
+          <w:szCs w:val="32"/>
+          <w:lang w:bidi="fa-IR"/>
+        </w:rPr>
+        <w:t>nonparametric</w:t>
+      </w:r>
+      <w:r>
+        <w:rPr>
+          <w:rFonts w:cs="B Lotus" w:hint="cs"/>
+          <w:sz w:val="32"/>
+          <w:szCs w:val="32"/>
+          <w:rtl/>
+          <w:lang w:bidi="fa-IR"/>
+        </w:rPr>
+        <w:t xml:space="preserve"> ها هستند یعنی اصلا فاز یادگیری آنها مانند شبکه های عصبی نیست که نیاز باشد به دنبال وزن ها باشند تا فرآیند یادگیری انجام شود در نتیجه بسیار سریعتر به جواب میرسند نسبت به شبکه های عصبی که فرآیند طولانی در یادگیری دارند زیرا که باید پارامتر های آزاد مثل وزن ها را مقدار دهی کنند</w:t>
+      </w:r>
+      <w:r>
+        <w:rPr>
+          <w:rFonts w:cs="B Lotus" w:hint="cs"/>
+          <w:sz w:val="32"/>
+          <w:szCs w:val="32"/>
+          <w:rtl/>
+          <w:lang w:bidi="fa-IR"/>
+        </w:rPr>
+        <w:t xml:space="preserve"> و درختان تصمیم میتوانند با تفکیک داده ها بدون نیاز به فرآیند یادگیری این کار را انجام دهند. </w:t>
+      </w:r>
+      <w:r>
+        <w:rPr>
+          <w:rFonts w:cs="B Lotus" w:hint="cs"/>
+          <w:sz w:val="32"/>
+          <w:szCs w:val="32"/>
+          <w:rtl/>
+          <w:lang w:bidi="fa-IR"/>
+        </w:rPr>
+        <w:t xml:space="preserve">پیچیدگی درختان تصمیم بسیار ساده تر از شبکه های عصبی هست که از چندین لایه تشکیل شده اند. </w:t>
+      </w:r>
+      <w:r>
+        <w:rPr>
+          <w:rFonts w:cs="B Lotus" w:hint="cs"/>
+          <w:sz w:val="32"/>
+          <w:szCs w:val="32"/>
+          <w:rtl/>
+          <w:lang w:bidi="fa-IR"/>
+        </w:rPr>
+        <w:t xml:space="preserve">میزان محاسبات در درختان تصمیم بسیار کم و سریع هست نسبت به شبکه های عصبی که محاسبات پیچیده تری دارند. </w:t>
       </w:r>
     </w:p>
     <w:p>
@@ -834,56 +919,7 @@
           <w:rtl/>
           <w:lang w:bidi="fa-IR"/>
         </w:rPr>
-        <w:t xml:space="preserve">درختان تصمیم جز مجموعه </w:t>
-      </w:r>
-      <w:r>
-        <w:rPr>
-          <w:rFonts w:cs="B Lotus"/>
-          <w:sz w:val="32"/>
-          <w:szCs w:val="32"/>
-          <w:lang w:bidi="fa-IR"/>
-        </w:rPr>
-        <w:t>nonparametric</w:t>
-      </w:r>
-      <w:r>
-        <w:rPr>
-          <w:rFonts w:cs="B Lotus" w:hint="cs"/>
-          <w:sz w:val="32"/>
-          <w:szCs w:val="32"/>
-          <w:rtl/>
-          <w:lang w:bidi="fa-IR"/>
-        </w:rPr>
-        <w:t xml:space="preserve"> ها هستند یعنی اصلا فاز یادگیری آنها مانند شبکه های عصبی نیست که نیاز باشد به دنبال وزن ها باشند تا فرآیند یادگیری انجام شود در نتیجه بسیار سریعتر به جواب میرسند نسبت به شبکه های عصبی که فرآیند طولانی در یادگیری دارند زیرا که باید پارامتر های آزاد مثل وزن ها را مقدار دهی کنند</w:t>
-      </w:r>
-      <w:r>
-        <w:rPr>
-          <w:rFonts w:cs="B Lotus" w:hint="cs"/>
-          <w:sz w:val="32"/>
-          <w:szCs w:val="32"/>
-          <w:rtl/>
-          <w:lang w:bidi="fa-IR"/>
-        </w:rPr>
-        <w:t xml:space="preserve"> و درختان تصمیم میتوانند با تفکیک داده ها بدون نیاز به فرآیند یادگیری این کار را انجام دهند. </w:t>
-      </w:r>
-      <w:r>
-        <w:rPr>
-          <w:rFonts w:cs="B Lotus" w:hint="cs"/>
-          <w:sz w:val="32"/>
-          <w:szCs w:val="32"/>
-          <w:rtl/>
-          <w:lang w:bidi="fa-IR"/>
-        </w:rPr>
-        <w:t xml:space="preserve">پیچیدگی درختان تصمیم بسیار ساده تر از شبکه های عصبی هست که از چندین لایه تشکیل شده اند. </w:t>
-      </w:r>
-      <w:r>
-        <w:rPr>
-          <w:rFonts w:cs="B Lotus" w:hint="cs"/>
-          <w:sz w:val="32"/>
-          <w:szCs w:val="32"/>
-          <w:rtl/>
-          <w:lang w:bidi="fa-IR"/>
-        </w:rPr>
-        <w:t xml:space="preserve">میزان محاسبات در درختان تصمیم بسیار کم و سریع هست نسبت به شبکه های عصبی که محاسبات پیچیده تری دارند. </w:t>
+        <w:t xml:space="preserve">به دلیل همین سادگی به فضای حافظه کمتری نسبت به شبکه های عصبی نیاز دارند. درختان تصمیم بیشتر برای مسائل خطی مناسب هستند در صورتی که شبکه های عصبی برای مسائل غیر خطی بسیار مناسب هستند. </w:t>
       </w:r>
     </w:p>
     <w:p>
@@ -898,16 +934,6 @@
           <w:lang w:bidi="fa-IR"/>
         </w:rPr>
       </w:pPr>
-      <w:r>
-        <w:rPr>
-          <w:rFonts w:cs="B Lotus" w:hint="cs"/>
-          <w:sz w:val="32"/>
-          <w:szCs w:val="32"/>
-          <w:rtl/>
-          <w:lang w:bidi="fa-IR"/>
-        </w:rPr>
-        <w:t xml:space="preserve">به دلیل همین سادگی به فضای حافظه کمتری نسبت به شبکه های عصبی نیاز دارند. درختان تصمیم بیشتر برای مسائل خطی مناسب هستند در صورتی که شبکه های عصبی برای مسائل غیر خطی بسیار مناسب هستند. </w:t>
-      </w:r>
     </w:p>
     <w:p>
       <w:pPr>
@@ -930,7 +956,6 @@
           <w:rFonts w:cs="B Lotus"/>
           <w:sz w:val="32"/>
           <w:szCs w:val="32"/>
-          <w:rtl/>
           <w:lang w:bidi="fa-IR"/>
         </w:rPr>
       </w:pPr>
@@ -943,7 +968,6 @@
           <w:rFonts w:cs="B Lotus"/>
           <w:sz w:val="32"/>
           <w:szCs w:val="32"/>
-          <w:rtl/>
           <w:lang w:bidi="fa-IR"/>
         </w:rPr>
       </w:pPr>
@@ -960,11 +984,35 @@
           <w:lang w:bidi="fa-IR"/>
         </w:rPr>
       </w:pPr>
-      <w:r>
-        <w:rPr>
-          <w:rFonts w:cs="B Lotus" w:hint="cs"/>
-          <w:sz w:val="32"/>
-          <w:szCs w:val="32"/>
+    </w:p>
+    <w:p>
+      <w:pPr>
+        <w:pStyle w:val="ListParagraph"/>
+        <w:numPr>
+          <w:ilvl w:val="0"/>
+          <w:numId w:val="5"/>
+        </w:numPr>
+        <w:shd w:val="clear" w:color="auto" w:fill="00B0F0"/>
+        <w:bidi/>
+        <w:rPr>
+          <w:rFonts w:cs="B Lotus"/>
+          <w:b/>
+          <w:bCs/>
+          <w:color w:val="FFFFFF" w:themeColor="background1"/>
+          <w:sz w:val="40"/>
+          <w:szCs w:val="40"/>
+          <w:rtl/>
+          <w:lang w:bidi="fa-IR"/>
+        </w:rPr>
+      </w:pPr>
+      <w:r>
+        <w:rPr>
+          <w:rFonts w:cs="B Lotus" w:hint="cs"/>
+          <w:b/>
+          <w:bCs/>
+          <w:color w:val="FFFFFF" w:themeColor="background1"/>
+          <w:sz w:val="40"/>
+          <w:szCs w:val="40"/>
           <w:rtl/>
           <w:lang w:bidi="fa-IR"/>
         </w:rPr>
@@ -975,7 +1023,7 @@
     <w:p>
       <w:pPr>
         <w:bidi/>
-        <w:jc w:val="both"/>
+        <w:jc w:val="center"/>
         <w:rPr>
           <w:rFonts w:cs="B Lotus"/>
           <w:sz w:val="32"/>
@@ -989,9 +1037,9 @@
           <w:noProof/>
         </w:rPr>
         <w:drawing>
-          <wp:inline distT="0" distB="0" distL="0" distR="0" wp14:anchorId="6F91B86F" wp14:editId="066065EB">
-            <wp:extent cx="5943600" cy="7700010"/>
-            <wp:effectExtent l="0" t="0" r="0" b="0"/>
+          <wp:inline distT="0" distB="0" distL="0" distR="0" wp14:anchorId="6F91B86F" wp14:editId="19B8A24C">
+            <wp:extent cx="5384165" cy="6975255"/>
+            <wp:effectExtent l="0" t="0" r="6985" b="0"/>
             <wp:docPr id="1836993439" name="Picture 1"/>
             <wp:cNvGraphicFramePr>
               <a:graphicFrameLocks xmlns:a="http://schemas.openxmlformats.org/drawingml/2006/main" noChangeAspect="1"/>
@@ -1012,7 +1060,7 @@
                   <pic:spPr>
                     <a:xfrm>
                       <a:off x="0" y="0"/>
-                      <a:ext cx="5943600" cy="7700010"/>
+                      <a:ext cx="5393795" cy="6987731"/>
                     </a:xfrm>
                     <a:prstGeom prst="rect">
                       <a:avLst/>
@@ -1028,7 +1076,7 @@
     <w:p>
       <w:pPr>
         <w:bidi/>
-        <w:jc w:val="both"/>
+        <w:jc w:val="center"/>
         <w:rPr>
           <w:rFonts w:cs="B Lotus"/>
           <w:sz w:val="32"/>
@@ -1095,7 +1143,7 @@
     <w:p>
       <w:pPr>
         <w:bidi/>
-        <w:jc w:val="both"/>
+        <w:jc w:val="center"/>
         <w:rPr>
           <w:rFonts w:cs="B Lotus"/>
           <w:sz w:val="32"/>
@@ -1175,7 +1223,7 @@
     <w:p>
       <w:pPr>
         <w:bidi/>
-        <w:jc w:val="both"/>
+        <w:jc w:val="center"/>
         <w:rPr>
           <w:rFonts w:cs="B Lotus"/>
           <w:sz w:val="32"/>
@@ -1242,7 +1290,7 @@
     <w:p>
       <w:pPr>
         <w:bidi/>
-        <w:jc w:val="both"/>
+        <w:jc w:val="center"/>
         <w:rPr>
           <w:rFonts w:cs="B Lotus"/>
           <w:sz w:val="32"/>
@@ -1314,7 +1362,6 @@
           <w:rFonts w:cs="B Lotus"/>
           <w:sz w:val="32"/>
           <w:szCs w:val="32"/>
-          <w:rtl/>
           <w:lang w:bidi="fa-IR"/>
         </w:rPr>
       </w:pPr>
@@ -1334,21 +1381,33 @@
     </w:p>
     <w:p>
       <w:pPr>
+        <w:pStyle w:val="ListParagraph"/>
+        <w:numPr>
+          <w:ilvl w:val="0"/>
+          <w:numId w:val="6"/>
+        </w:numPr>
+        <w:shd w:val="clear" w:color="auto" w:fill="0070C0"/>
         <w:bidi/>
         <w:jc w:val="both"/>
         <w:rPr>
           <w:rFonts w:cs="B Lotus"/>
-          <w:sz w:val="32"/>
-          <w:szCs w:val="32"/>
-          <w:rtl/>
-          <w:lang w:bidi="fa-IR"/>
-        </w:rPr>
-      </w:pPr>
-      <w:r>
-        <w:rPr>
-          <w:rFonts w:cs="B Lotus" w:hint="cs"/>
-          <w:sz w:val="32"/>
-          <w:szCs w:val="32"/>
+          <w:b/>
+          <w:bCs/>
+          <w:color w:val="FFFFFF" w:themeColor="background1"/>
+          <w:sz w:val="40"/>
+          <w:szCs w:val="40"/>
+          <w:rtl/>
+          <w:lang w:bidi="fa-IR"/>
+        </w:rPr>
+      </w:pPr>
+      <w:r>
+        <w:rPr>
+          <w:rFonts w:cs="B Lotus" w:hint="cs"/>
+          <w:b/>
+          <w:bCs/>
+          <w:color w:val="FFFFFF" w:themeColor="background1"/>
+          <w:sz w:val="40"/>
+          <w:szCs w:val="40"/>
           <w:rtl/>
           <w:lang w:bidi="fa-IR"/>
         </w:rPr>
@@ -1364,7 +1423,111 @@
           <w:rFonts w:cs="B Lotus"/>
           <w:sz w:val="32"/>
           <w:szCs w:val="32"/>
-          <w:rtl/>
+          <w:lang w:bidi="fa-IR"/>
+        </w:rPr>
+      </w:pPr>
+      <w:r>
+        <w:rPr>
+          <w:noProof/>
+        </w:rPr>
+        <w:drawing>
+          <wp:inline distT="0" distB="0" distL="0" distR="0" wp14:anchorId="0EF3A122" wp14:editId="55FC4295">
+            <wp:extent cx="5362377" cy="7378700"/>
+            <wp:effectExtent l="0" t="0" r="0" b="0"/>
+            <wp:docPr id="126226358" name="Picture 1"/>
+            <wp:cNvGraphicFramePr>
+              <a:graphicFrameLocks xmlns:a="http://schemas.openxmlformats.org/drawingml/2006/main" noChangeAspect="1"/>
+            </wp:cNvGraphicFramePr>
+            <a:graphic xmlns:a="http://schemas.openxmlformats.org/drawingml/2006/main">
+              <a:graphicData uri="http://schemas.openxmlformats.org/drawingml/2006/picture">
+                <pic:pic xmlns:pic="http://schemas.openxmlformats.org/drawingml/2006/picture">
+                  <pic:nvPicPr>
+                    <pic:cNvPr id="126226358" name=""/>
+                    <pic:cNvPicPr/>
+                  </pic:nvPicPr>
+                  <pic:blipFill>
+                    <a:blip r:embed="rId10"/>
+                    <a:stretch>
+                      <a:fillRect/>
+                    </a:stretch>
+                  </pic:blipFill>
+                  <pic:spPr>
+                    <a:xfrm>
+                      <a:off x="0" y="0"/>
+                      <a:ext cx="5377495" cy="7399503"/>
+                    </a:xfrm>
+                    <a:prstGeom prst="rect">
+                      <a:avLst/>
+                    </a:prstGeom>
+                  </pic:spPr>
+                </pic:pic>
+              </a:graphicData>
+            </a:graphic>
+          </wp:inline>
+        </w:drawing>
+      </w:r>
+    </w:p>
+    <w:p>
+      <w:pPr>
+        <w:bidi/>
+        <w:jc w:val="both"/>
+        <w:rPr>
+          <w:rFonts w:cs="B Lotus"/>
+          <w:sz w:val="32"/>
+          <w:szCs w:val="32"/>
+          <w:lang w:bidi="fa-IR"/>
+        </w:rPr>
+      </w:pPr>
+      <w:r>
+        <w:rPr>
+          <w:noProof/>
+        </w:rPr>
+        <w:lastRenderedPageBreak/>
+        <w:drawing>
+          <wp:inline distT="0" distB="0" distL="0" distR="0" wp14:anchorId="5ED8DEB4" wp14:editId="05724A57">
+            <wp:extent cx="5943600" cy="6689725"/>
+            <wp:effectExtent l="0" t="0" r="0" b="0"/>
+            <wp:docPr id="1429544279" name="Picture 1"/>
+            <wp:cNvGraphicFramePr>
+              <a:graphicFrameLocks xmlns:a="http://schemas.openxmlformats.org/drawingml/2006/main" noChangeAspect="1"/>
+            </wp:cNvGraphicFramePr>
+            <a:graphic xmlns:a="http://schemas.openxmlformats.org/drawingml/2006/main">
+              <a:graphicData uri="http://schemas.openxmlformats.org/drawingml/2006/picture">
+                <pic:pic xmlns:pic="http://schemas.openxmlformats.org/drawingml/2006/picture">
+                  <pic:nvPicPr>
+                    <pic:cNvPr id="1429544279" name=""/>
+                    <pic:cNvPicPr/>
+                  </pic:nvPicPr>
+                  <pic:blipFill>
+                    <a:blip r:embed="rId11"/>
+                    <a:stretch>
+                      <a:fillRect/>
+                    </a:stretch>
+                  </pic:blipFill>
+                  <pic:spPr>
+                    <a:xfrm>
+                      <a:off x="0" y="0"/>
+                      <a:ext cx="5943600" cy="6689725"/>
+                    </a:xfrm>
+                    <a:prstGeom prst="rect">
+                      <a:avLst/>
+                    </a:prstGeom>
+                  </pic:spPr>
+                </pic:pic>
+              </a:graphicData>
+            </a:graphic>
+          </wp:inline>
+        </w:drawing>
+      </w:r>
+    </w:p>
+    <w:p>
+      <w:pPr>
+        <w:bidi/>
+        <w:jc w:val="both"/>
+        <w:rPr>
+          <w:rFonts w:cs="B Lotus"/>
+          <w:sz w:val="32"/>
+          <w:szCs w:val="32"/>
           <w:lang w:bidi="fa-IR"/>
         </w:rPr>
       </w:pPr>
@@ -1388,6 +1551,119 @@
 <file path=word/numbering.xml><?xml version="1.0" encoding="utf-8"?>
 <w:numbering xmlns:wpc="http://schemas.microsoft.com/office/word/2010/wordprocessingCanvas" xmlns:cx="http://schemas.microsoft.com/office/drawing/2014/chartex" xmlns:cx1="http://schemas.microsoft.com/office/drawing/2015/9/8/chartex" xmlns:cx2="http://schemas.microsoft.com/office/drawing/2015/10/21/chartex" xmlns:cx3="http://schemas.microsoft.com/office/drawing/2016/5/9/chartex" xmlns:cx4="http://schemas.microsoft.com/office/drawing/2016/5/10/chartex" xmlns:cx5="http://schemas.microsoft.com/office/drawing/2016/5/11/chartex" xmlns:cx6="http://schemas.microsoft.com/office/drawing/2016/5/12/chartex" xmlns:cx7="http://schemas.microsoft.com/office/drawing/2016/5/13/chartex" xmlns:cx8="http://schemas.microsoft.com/office/drawing/2016/5/14/chartex" xmlns:mc="http://schemas.openxmlformats.org/markup-compatibility/2006" xmlns:aink="http://schemas.microsoft.com/office/drawing/2016/ink" xmlns:am3d="http://schemas.microsoft.com/office/drawing/2017/model3d" xmlns:o="urn:schemas-microsoft-com:office:office" xmlns:oel="http://schemas.microsoft.com/office/2019/extlst" xmlns:r="http://schemas.openxmlformats.org/officeDocument/2006/relationships" xmlns:m="http://schemas.openxmlformats.org/officeDocument/2006/math" xmlns:v="urn:schemas-microsoft-com:vml" xmlns:wp14="http://schemas.microsoft.com/office/word/2010/wordprocessingDrawing" xmlns:wp="http://schemas.openxmlformats.org/drawingml/2006/wordprocessingDrawing" xmlns:w10="urn:schemas-microsoft-com:office:word" xmlns:w="http://schemas.openxmlformats.org/wordprocessingml/2006/main" xmlns:w14="http://schemas.microsoft.com/office/word/2010/wordml" xmlns:w15="http://schemas.microsoft.com/office/word/2012/wordml" xmlns:w16cex="http://schemas.microsoft.com/office/word/2018/wordml/cex" xmlns:w16cid="http://schemas.microsoft.com/office/word/2016/wordml/cid" xmlns:w16="http://schemas.microsoft.com/office/word/2018/wordml" xmlns:w16du="http://schemas.microsoft.com/office/word/2023/wordml/word16du" xmlns:w16sdtdh="http://schemas.microsoft.com/office/word/2020/wordml/sdtdatahash" xmlns:w16se="http://schemas.microsoft.com/office/word/2015/wordml/symex" xmlns:wpg="http://schemas.microsoft.com/office/word/2010/wordprocessingGroup" xmlns:wpi="http://schemas.microsoft.com/office/word/2010/wordprocessingInk" xmlns:wne="http://schemas.microsoft.com/office/word/2006/wordml" xmlns:wps="http://schemas.microsoft.com/office/word/2010/wordprocessingShape" mc:Ignorable="w14 w15 w16se w16cid w16 w16cex w16sdtdh w16du wp14">
   <w:abstractNum w:abstractNumId="0" w15:restartNumberingAfterBreak="0">
+    <w:nsid w:val="1CFD3FBE"/>
+    <w:multiLevelType w:val="hybridMultilevel"/>
+    <w:tmpl w:val="166EE730"/>
+    <w:lvl w:ilvl="0" w:tplc="E4E4BC10">
+      <w:start w:val="1"/>
+      <w:numFmt w:val="bullet"/>
+      <w:lvlText w:val=""/>
+      <w:lvlJc w:val="left"/>
+      <w:pPr>
+        <w:ind w:left="360" w:hanging="360"/>
+      </w:pPr>
+      <w:rPr>
+        <w:rFonts w:ascii="Symbol" w:hAnsi="Symbol" w:cs="Symbol" w:hint="default"/>
+      </w:rPr>
+    </w:lvl>
+    <w:lvl w:ilvl="1" w:tplc="04090003" w:tentative="1">
+      <w:start w:val="1"/>
+      <w:numFmt w:val="bullet"/>
+      <w:lvlText w:val="o"/>
+      <w:lvlJc w:val="left"/>
+      <w:pPr>
+        <w:ind w:left="1080" w:hanging="360"/>
+      </w:pPr>
+      <w:rPr>
+        <w:rFonts w:ascii="Courier New" w:hAnsi="Courier New" w:cs="Courier New" w:hint="default"/>
+      </w:rPr>
+    </w:lvl>
+    <w:lvl w:ilvl="2" w:tplc="04090005" w:tentative="1">
+      <w:start w:val="1"/>
+      <w:numFmt w:val="bullet"/>
+      <w:lvlText w:val=""/>
+      <w:lvlJc w:val="left"/>
+      <w:pPr>
+        <w:ind w:left="1800" w:hanging="360"/>
+      </w:pPr>
+      <w:rPr>
+        <w:rFonts w:ascii="Wingdings" w:hAnsi="Wingdings" w:hint="default"/>
+      </w:rPr>
+    </w:lvl>
+    <w:lvl w:ilvl="3" w:tplc="04090001" w:tentative="1">
+      <w:start w:val="1"/>
+      <w:numFmt w:val="bullet"/>
+      <w:lvlText w:val=""/>
+      <w:lvlJc w:val="left"/>
+      <w:pPr>
+        <w:ind w:left="2520" w:hanging="360"/>
+      </w:pPr>
+      <w:rPr>
+        <w:rFonts w:ascii="Symbol" w:hAnsi="Symbol" w:hint="default"/>
+      </w:rPr>
+    </w:lvl>
+    <w:lvl w:ilvl="4" w:tplc="04090003" w:tentative="1">
+      <w:start w:val="1"/>
+      <w:numFmt w:val="bullet"/>
+      <w:lvlText w:val="o"/>
+      <w:lvlJc w:val="left"/>
+      <w:pPr>
+        <w:ind w:left="3240" w:hanging="360"/>
+      </w:pPr>
+      <w:rPr>
+        <w:rFonts w:ascii="Courier New" w:hAnsi="Courier New" w:cs="Courier New" w:hint="default"/>
+      </w:rPr>
+    </w:lvl>
+    <w:lvl w:ilvl="5" w:tplc="04090005" w:tentative="1">
+      <w:start w:val="1"/>
+      <w:numFmt w:val="bullet"/>
+      <w:lvlText w:val=""/>
+      <w:lvlJc w:val="left"/>
+      <w:pPr>
+        <w:ind w:left="3960" w:hanging="360"/>
+      </w:pPr>
+      <w:rPr>
+        <w:rFonts w:ascii="Wingdings" w:hAnsi="Wingdings" w:hint="default"/>
+      </w:rPr>
+    </w:lvl>
+    <w:lvl w:ilvl="6" w:tplc="04090001" w:tentative="1">
+      <w:start w:val="1"/>
+      <w:numFmt w:val="bullet"/>
+      <w:lvlText w:val=""/>
+      <w:lvlJc w:val="left"/>
+      <w:pPr>
+        <w:ind w:left="4680" w:hanging="360"/>
+      </w:pPr>
+      <w:rPr>
+        <w:rFonts w:ascii="Symbol" w:hAnsi="Symbol" w:hint="default"/>
+      </w:rPr>
+    </w:lvl>
+    <w:lvl w:ilvl="7" w:tplc="04090003" w:tentative="1">
+      <w:start w:val="1"/>
+      <w:numFmt w:val="bullet"/>
+      <w:lvlText w:val="o"/>
+      <w:lvlJc w:val="left"/>
+      <w:pPr>
+        <w:ind w:left="5400" w:hanging="360"/>
+      </w:pPr>
+      <w:rPr>
+        <w:rFonts w:ascii="Courier New" w:hAnsi="Courier New" w:cs="Courier New" w:hint="default"/>
+      </w:rPr>
+    </w:lvl>
+    <w:lvl w:ilvl="8" w:tplc="04090005" w:tentative="1">
+      <w:start w:val="1"/>
+      <w:numFmt w:val="bullet"/>
+      <w:lvlText w:val=""/>
+      <w:lvlJc w:val="left"/>
+      <w:pPr>
+        <w:ind w:left="6120" w:hanging="360"/>
+      </w:pPr>
+      <w:rPr>
+        <w:rFonts w:ascii="Wingdings" w:hAnsi="Wingdings" w:hint="default"/>
+      </w:rPr>
+    </w:lvl>
+  </w:abstractNum>
+  <w:abstractNum w:abstractNumId="1" w15:restartNumberingAfterBreak="0">
     <w:nsid w:val="1EE27803"/>
     <w:multiLevelType w:val="hybridMultilevel"/>
     <w:tmpl w:val="94AC33AC"/>
@@ -1500,7 +1776,7 @@
       </w:rPr>
     </w:lvl>
   </w:abstractNum>
-  <w:abstractNum w:abstractNumId="1" w15:restartNumberingAfterBreak="0">
+  <w:abstractNum w:abstractNumId="2" w15:restartNumberingAfterBreak="0">
     <w:nsid w:val="28446C2E"/>
     <w:multiLevelType w:val="hybridMultilevel"/>
     <w:tmpl w:val="ECEA4BDC"/>
@@ -1613,7 +1889,7 @@
       </w:rPr>
     </w:lvl>
   </w:abstractNum>
-  <w:abstractNum w:abstractNumId="2" w15:restartNumberingAfterBreak="0">
+  <w:abstractNum w:abstractNumId="3" w15:restartNumberingAfterBreak="0">
     <w:nsid w:val="29F96452"/>
     <w:multiLevelType w:val="hybridMultilevel"/>
     <w:tmpl w:val="C7C42780"/>
@@ -1726,7 +2002,120 @@
       </w:rPr>
     </w:lvl>
   </w:abstractNum>
-  <w:abstractNum w:abstractNumId="3" w15:restartNumberingAfterBreak="0">
+  <w:abstractNum w:abstractNumId="4" w15:restartNumberingAfterBreak="0">
+    <w:nsid w:val="3F94566C"/>
+    <w:multiLevelType w:val="hybridMultilevel"/>
+    <w:tmpl w:val="61DA562E"/>
+    <w:lvl w:ilvl="0" w:tplc="E4E4BC10">
+      <w:start w:val="1"/>
+      <w:numFmt w:val="bullet"/>
+      <w:lvlText w:val=""/>
+      <w:lvlJc w:val="left"/>
+      <w:pPr>
+        <w:ind w:left="360" w:hanging="360"/>
+      </w:pPr>
+      <w:rPr>
+        <w:rFonts w:ascii="Symbol" w:hAnsi="Symbol" w:cs="Symbol" w:hint="default"/>
+      </w:rPr>
+    </w:lvl>
+    <w:lvl w:ilvl="1" w:tplc="04090003" w:tentative="1">
+      <w:start w:val="1"/>
+      <w:numFmt w:val="bullet"/>
+      <w:lvlText w:val="o"/>
+      <w:lvlJc w:val="left"/>
+      <w:pPr>
+        <w:ind w:left="1080" w:hanging="360"/>
+      </w:pPr>
+      <w:rPr>
+        <w:rFonts w:ascii="Courier New" w:hAnsi="Courier New" w:cs="Courier New" w:hint="default"/>
+      </w:rPr>
+    </w:lvl>
+    <w:lvl w:ilvl="2" w:tplc="04090005" w:tentative="1">
+      <w:start w:val="1"/>
+      <w:numFmt w:val="bullet"/>
+      <w:lvlText w:val=""/>
+      <w:lvlJc w:val="left"/>
+      <w:pPr>
+        <w:ind w:left="1800" w:hanging="360"/>
+      </w:pPr>
+      <w:rPr>
+        <w:rFonts w:ascii="Wingdings" w:hAnsi="Wingdings" w:hint="default"/>
+      </w:rPr>
+    </w:lvl>
+    <w:lvl w:ilvl="3" w:tplc="04090001" w:tentative="1">
+      <w:start w:val="1"/>
+      <w:numFmt w:val="bullet"/>
+      <w:lvlText w:val=""/>
+      <w:lvlJc w:val="left"/>
+      <w:pPr>
+        <w:ind w:left="2520" w:hanging="360"/>
+      </w:pPr>
+      <w:rPr>
+        <w:rFonts w:ascii="Symbol" w:hAnsi="Symbol" w:hint="default"/>
+      </w:rPr>
+    </w:lvl>
+    <w:lvl w:ilvl="4" w:tplc="04090003" w:tentative="1">
+      <w:start w:val="1"/>
+      <w:numFmt w:val="bullet"/>
+      <w:lvlText w:val="o"/>
+      <w:lvlJc w:val="left"/>
+      <w:pPr>
+        <w:ind w:left="3240" w:hanging="360"/>
+      </w:pPr>
+      <w:rPr>
+        <w:rFonts w:ascii="Courier New" w:hAnsi="Courier New" w:cs="Courier New" w:hint="default"/>
+      </w:rPr>
+    </w:lvl>
+    <w:lvl w:ilvl="5" w:tplc="04090005" w:tentative="1">
+      <w:start w:val="1"/>
+      <w:numFmt w:val="bullet"/>
+      <w:lvlText w:val=""/>
+      <w:lvlJc w:val="left"/>
+      <w:pPr>
+        <w:ind w:left="3960" w:hanging="360"/>
+      </w:pPr>
+      <w:rPr>
+        <w:rFonts w:ascii="Wingdings" w:hAnsi="Wingdings" w:hint="default"/>
+      </w:rPr>
+    </w:lvl>
+    <w:lvl w:ilvl="6" w:tplc="04090001" w:tentative="1">
+      <w:start w:val="1"/>
+      <w:numFmt w:val="bullet"/>
+      <w:lvlText w:val=""/>
+      <w:lvlJc w:val="left"/>
+      <w:pPr>
+        <w:ind w:left="4680" w:hanging="360"/>
+      </w:pPr>
+      <w:rPr>
+        <w:rFonts w:ascii="Symbol" w:hAnsi="Symbol" w:hint="default"/>
+      </w:rPr>
+    </w:lvl>
+    <w:lvl w:ilvl="7" w:tplc="04090003" w:tentative="1">
+      <w:start w:val="1"/>
+      <w:numFmt w:val="bullet"/>
+      <w:lvlText w:val="o"/>
+      <w:lvlJc w:val="left"/>
+      <w:pPr>
+        <w:ind w:left="5400" w:hanging="360"/>
+      </w:pPr>
+      <w:rPr>
+        <w:rFonts w:ascii="Courier New" w:hAnsi="Courier New" w:cs="Courier New" w:hint="default"/>
+      </w:rPr>
+    </w:lvl>
+    <w:lvl w:ilvl="8" w:tplc="04090005" w:tentative="1">
+      <w:start w:val="1"/>
+      <w:numFmt w:val="bullet"/>
+      <w:lvlText w:val=""/>
+      <w:lvlJc w:val="left"/>
+      <w:pPr>
+        <w:ind w:left="6120" w:hanging="360"/>
+      </w:pPr>
+      <w:rPr>
+        <w:rFonts w:ascii="Wingdings" w:hAnsi="Wingdings" w:hint="default"/>
+      </w:rPr>
+    </w:lvl>
+  </w:abstractNum>
+  <w:abstractNum w:abstractNumId="5" w15:restartNumberingAfterBreak="0">
     <w:nsid w:val="568E5BFE"/>
     <w:multiLevelType w:val="hybridMultilevel"/>
     <w:tmpl w:val="ED82488A"/>
@@ -1840,16 +2229,22 @@
     </w:lvl>
   </w:abstractNum>
   <w:num w:numId="1" w16cid:durableId="320625934">
+    <w:abstractNumId w:val="3"/>
+  </w:num>
+  <w:num w:numId="2" w16cid:durableId="1349719191">
     <w:abstractNumId w:val="2"/>
   </w:num>
-  <w:num w:numId="2" w16cid:durableId="1349719191">
+  <w:num w:numId="3" w16cid:durableId="1020203226">
     <w:abstractNumId w:val="1"/>
   </w:num>
-  <w:num w:numId="3" w16cid:durableId="1020203226">
+  <w:num w:numId="4" w16cid:durableId="1493520127">
+    <w:abstractNumId w:val="5"/>
+  </w:num>
+  <w:num w:numId="5" w16cid:durableId="1971781638">
     <w:abstractNumId w:val="0"/>
   </w:num>
-  <w:num w:numId="4" w16cid:durableId="1493520127">
-    <w:abstractNumId w:val="3"/>
+  <w:num w:numId="6" w16cid:durableId="1800149421">
+    <w:abstractNumId w:val="4"/>
   </w:num>
 </w:numbering>
 </file>

</xml_diff>